<commit_message>
se adjunta documento de incosistencias actualizado por kely, se agrega pastaña de inconsistensis y la verificacion de los pendientes
</commit_message>
<xml_diff>
--- a/calidad/Inconsistencias.docx
+++ b/calidad/Inconsistencias.docx
@@ -14,6 +14,12 @@
         </w:rPr>
         <w:t>Inconsistencias</w:t>
       </w:r>
+      <w:r>
+        <w:rPr>
+          <w:b/>
+        </w:rPr>
+        <w:t xml:space="preserve"> </w:t>
+      </w:r>
     </w:p>
     <w:p>
       <w:pPr>
@@ -21,6 +27,587 @@
         <w:numPr>
           <w:ilvl w:val="0"/>
           <w:numId w:val="1"/>
+        </w:numPr>
+        <w:rPr>
+          <w:b/>
+        </w:rPr>
+      </w:pPr>
+      <w:r>
+        <w:rPr>
+          <w:b/>
+        </w:rPr>
+        <w:t>Presentación – Mensaje</w:t>
+      </w:r>
+    </w:p>
+    <w:p>
+      <w:pPr>
+        <w:pStyle w:val="Prrafodelista"/>
+      </w:pPr>
+      <w:r>
+        <w:t>Al momento de ingresar muestra el mensaje con dos comas seguidas.</w:t>
+      </w:r>
+    </w:p>
+    <w:p>
+      <w:pPr>
+        <w:pStyle w:val="Prrafodelista"/>
+      </w:pPr>
+      <w:r>
+        <w:drawing>
+          <wp:inline distT="0" distB="0" distL="0" distR="0">
+            <wp:extent cx="4438650" cy="1790700"/>
+            <wp:effectExtent l="19050" t="0" r="0" b="0"/>
+            <wp:docPr id="6" name="Imagen 4"/>
+            <wp:cNvGraphicFramePr>
+              <a:graphicFrameLocks xmlns:a="http://schemas.openxmlformats.org/drawingml/2006/main" noChangeAspect="1"/>
+            </wp:cNvGraphicFramePr>
+            <a:graphic xmlns:a="http://schemas.openxmlformats.org/drawingml/2006/main">
+              <a:graphicData uri="http://schemas.openxmlformats.org/drawingml/2006/picture">
+                <pic:pic xmlns:pic="http://schemas.openxmlformats.org/drawingml/2006/picture">
+                  <pic:nvPicPr>
+                    <pic:cNvPr id="0" name="Picture 4"/>
+                    <pic:cNvPicPr>
+                      <a:picLocks noChangeAspect="1" noChangeArrowheads="1"/>
+                    </pic:cNvPicPr>
+                  </pic:nvPicPr>
+                  <pic:blipFill>
+                    <a:blip r:embed="rId5" cstate="print"/>
+                    <a:srcRect/>
+                    <a:stretch>
+                      <a:fillRect/>
+                    </a:stretch>
+                  </pic:blipFill>
+                  <pic:spPr bwMode="auto">
+                    <a:xfrm>
+                      <a:off x="0" y="0"/>
+                      <a:ext cx="4438650" cy="1790700"/>
+                    </a:xfrm>
+                    <a:prstGeom prst="rect">
+                      <a:avLst/>
+                    </a:prstGeom>
+                    <a:noFill/>
+                    <a:ln w="9525">
+                      <a:noFill/>
+                      <a:miter lim="800000"/>
+                      <a:headEnd/>
+                      <a:tailEnd/>
+                    </a:ln>
+                  </pic:spPr>
+                </pic:pic>
+              </a:graphicData>
+            </a:graphic>
+          </wp:inline>
+        </w:drawing>
+      </w:r>
+    </w:p>
+    <w:p>
+      <w:pPr>
+        <w:pStyle w:val="Prrafodelista"/>
+      </w:pPr>
+    </w:p>
+    <w:p>
+      <w:pPr>
+        <w:pStyle w:val="Prrafodelista"/>
+        <w:numPr>
+          <w:ilvl w:val="0"/>
+          <w:numId w:val="1"/>
+        </w:numPr>
+        <w:rPr>
+          <w:b/>
+        </w:rPr>
+      </w:pPr>
+      <w:r>
+        <w:rPr>
+          <w:b/>
+        </w:rPr>
+        <w:t>Presentación  - formulario</w:t>
+      </w:r>
+    </w:p>
+    <w:p>
+      <w:pPr>
+        <w:pStyle w:val="Prrafodelista"/>
+      </w:pPr>
+      <w:r>
+        <w:t>Al momento de ingresar al modulo de usuarios los títulos de los campos se encuentran muy pegados a los campos.</w:t>
+      </w:r>
+    </w:p>
+    <w:p>
+      <w:pPr>
+        <w:pStyle w:val="Prrafodelista"/>
+      </w:pPr>
+      <w:r>
+        <w:drawing>
+          <wp:inline distT="0" distB="0" distL="0" distR="0">
+            <wp:extent cx="5612130" cy="2138769"/>
+            <wp:effectExtent l="19050" t="0" r="7620" b="0"/>
+            <wp:docPr id="12" name="Imagen 7"/>
+            <wp:cNvGraphicFramePr>
+              <a:graphicFrameLocks xmlns:a="http://schemas.openxmlformats.org/drawingml/2006/main" noChangeAspect="1"/>
+            </wp:cNvGraphicFramePr>
+            <a:graphic xmlns:a="http://schemas.openxmlformats.org/drawingml/2006/main">
+              <a:graphicData uri="http://schemas.openxmlformats.org/drawingml/2006/picture">
+                <pic:pic xmlns:pic="http://schemas.openxmlformats.org/drawingml/2006/picture">
+                  <pic:nvPicPr>
+                    <pic:cNvPr id="0" name="Picture 7"/>
+                    <pic:cNvPicPr>
+                      <a:picLocks noChangeAspect="1" noChangeArrowheads="1"/>
+                    </pic:cNvPicPr>
+                  </pic:nvPicPr>
+                  <pic:blipFill>
+                    <a:blip r:embed="rId6" cstate="print"/>
+                    <a:srcRect/>
+                    <a:stretch>
+                      <a:fillRect/>
+                    </a:stretch>
+                  </pic:blipFill>
+                  <pic:spPr bwMode="auto">
+                    <a:xfrm>
+                      <a:off x="0" y="0"/>
+                      <a:ext cx="5612130" cy="2138769"/>
+                    </a:xfrm>
+                    <a:prstGeom prst="rect">
+                      <a:avLst/>
+                    </a:prstGeom>
+                    <a:noFill/>
+                    <a:ln w="9525">
+                      <a:noFill/>
+                      <a:miter lim="800000"/>
+                      <a:headEnd/>
+                      <a:tailEnd/>
+                    </a:ln>
+                  </pic:spPr>
+                </pic:pic>
+              </a:graphicData>
+            </a:graphic>
+          </wp:inline>
+        </w:drawing>
+      </w:r>
+    </w:p>
+    <w:p>
+      <w:pPr>
+        <w:pStyle w:val="Prrafodelista"/>
+      </w:pPr>
+    </w:p>
+    <w:p>
+      <w:pPr>
+        <w:pStyle w:val="Prrafodelista"/>
+        <w:numPr>
+          <w:ilvl w:val="0"/>
+          <w:numId w:val="1"/>
+        </w:numPr>
+        <w:rPr>
+          <w:b/>
+        </w:rPr>
+      </w:pPr>
+      <w:r>
+        <w:rPr>
+          <w:b/>
+        </w:rPr>
+        <w:t xml:space="preserve">Presentación – opciones de menú </w:t>
+      </w:r>
+    </w:p>
+    <w:p>
+      <w:pPr>
+        <w:pStyle w:val="Prrafodelista"/>
+      </w:pPr>
+      <w:r>
+        <w:t>Al momento de reducir el tamaño de la pantalla, las opciones del menú no se muestran.</w:t>
+      </w:r>
+    </w:p>
+    <w:p>
+      <w:pPr>
+        <w:pStyle w:val="Prrafodelista"/>
+      </w:pPr>
+      <w:r>
+        <w:lastRenderedPageBreak/>
+        <w:drawing>
+          <wp:inline distT="0" distB="0" distL="0" distR="0">
+            <wp:extent cx="5612130" cy="3103245"/>
+            <wp:effectExtent l="19050" t="0" r="7620" b="0"/>
+            <wp:docPr id="14" name="4 Imagen" descr="51e5d809-2468-48c1-8fb2-507430a0a98a.jpg"/>
+            <wp:cNvGraphicFramePr>
+              <a:graphicFrameLocks xmlns:a="http://schemas.openxmlformats.org/drawingml/2006/main" noChangeAspect="1"/>
+            </wp:cNvGraphicFramePr>
+            <a:graphic xmlns:a="http://schemas.openxmlformats.org/drawingml/2006/main">
+              <a:graphicData uri="http://schemas.openxmlformats.org/drawingml/2006/picture">
+                <pic:pic xmlns:pic="http://schemas.openxmlformats.org/drawingml/2006/picture">
+                  <pic:nvPicPr>
+                    <pic:cNvPr id="0" name="51e5d809-2468-48c1-8fb2-507430a0a98a.jpg"/>
+                    <pic:cNvPicPr/>
+                  </pic:nvPicPr>
+                  <pic:blipFill>
+                    <a:blip r:embed="rId7" cstate="print"/>
+                    <a:stretch>
+                      <a:fillRect/>
+                    </a:stretch>
+                  </pic:blipFill>
+                  <pic:spPr>
+                    <a:xfrm>
+                      <a:off x="0" y="0"/>
+                      <a:ext cx="5612130" cy="3103245"/>
+                    </a:xfrm>
+                    <a:prstGeom prst="rect">
+                      <a:avLst/>
+                    </a:prstGeom>
+                  </pic:spPr>
+                </pic:pic>
+              </a:graphicData>
+            </a:graphic>
+          </wp:inline>
+        </w:drawing>
+      </w:r>
+    </w:p>
+    <w:p>
+      <w:pPr>
+        <w:pStyle w:val="Prrafodelista"/>
+      </w:pPr>
+      <w:r>
+        <w:drawing>
+          <wp:inline distT="0" distB="0" distL="0" distR="0">
+            <wp:extent cx="5612130" cy="3821430"/>
+            <wp:effectExtent l="19050" t="0" r="7620" b="0"/>
+            <wp:docPr id="15" name="5 Imagen" descr="0aaf539f-4825-4255-a905-a097aa9fc4ec.jpg"/>
+            <wp:cNvGraphicFramePr>
+              <a:graphicFrameLocks xmlns:a="http://schemas.openxmlformats.org/drawingml/2006/main" noChangeAspect="1"/>
+            </wp:cNvGraphicFramePr>
+            <a:graphic xmlns:a="http://schemas.openxmlformats.org/drawingml/2006/main">
+              <a:graphicData uri="http://schemas.openxmlformats.org/drawingml/2006/picture">
+                <pic:pic xmlns:pic="http://schemas.openxmlformats.org/drawingml/2006/picture">
+                  <pic:nvPicPr>
+                    <pic:cNvPr id="0" name="0aaf539f-4825-4255-a905-a097aa9fc4ec.jpg"/>
+                    <pic:cNvPicPr/>
+                  </pic:nvPicPr>
+                  <pic:blipFill>
+                    <a:blip r:embed="rId8" cstate="print"/>
+                    <a:stretch>
+                      <a:fillRect/>
+                    </a:stretch>
+                  </pic:blipFill>
+                  <pic:spPr>
+                    <a:xfrm>
+                      <a:off x="0" y="0"/>
+                      <a:ext cx="5612130" cy="3821430"/>
+                    </a:xfrm>
+                    <a:prstGeom prst="rect">
+                      <a:avLst/>
+                    </a:prstGeom>
+                  </pic:spPr>
+                </pic:pic>
+              </a:graphicData>
+            </a:graphic>
+          </wp:inline>
+        </w:drawing>
+      </w:r>
+    </w:p>
+    <w:p>
+      <w:pPr>
+        <w:pStyle w:val="Prrafodelista"/>
+      </w:pPr>
+    </w:p>
+    <w:p>
+      <w:pPr>
+        <w:pStyle w:val="Prrafodelista"/>
+      </w:pPr>
+    </w:p>
+    <w:p>
+      <w:pPr>
+        <w:pStyle w:val="Prrafodelista"/>
+      </w:pPr>
+    </w:p>
+    <w:p>
+      <w:pPr>
+        <w:pStyle w:val="Prrafodelista"/>
+      </w:pPr>
+    </w:p>
+    <w:p>
+      <w:pPr>
+        <w:pStyle w:val="Prrafodelista"/>
+      </w:pPr>
+    </w:p>
+    <w:p>
+      <w:pPr>
+        <w:pStyle w:val="Prrafodelista"/>
+      </w:pPr>
+    </w:p>
+    <w:p>
+      <w:pPr>
+        <w:pStyle w:val="Prrafodelista"/>
+        <w:numPr>
+          <w:ilvl w:val="0"/>
+          <w:numId w:val="1"/>
+        </w:numPr>
+        <w:rPr>
+          <w:b/>
+        </w:rPr>
+      </w:pPr>
+      <w:r>
+        <w:rPr>
+          <w:b/>
+        </w:rPr>
+        <w:lastRenderedPageBreak/>
+        <w:t>Presentación – Mensaje inicial</w:t>
+      </w:r>
+    </w:p>
+    <w:p>
+      <w:pPr>
+        <w:pStyle w:val="Prrafodelista"/>
+      </w:pPr>
+      <w:r>
+        <w:t>Al momento de ingresar al aplicativo el mensaje inicial presenta inconsistencias en la presentación del  texto.</w:t>
+      </w:r>
+    </w:p>
+    <w:p>
+      <w:pPr>
+        <w:pStyle w:val="Prrafodelista"/>
+      </w:pPr>
+      <w:r>
+        <w:rPr>
+          <w:noProof/>
+          <w:lang w:eastAsia="es-CO"/>
+        </w:rPr>
+        <w:pict>
+          <v:rect id="_x0000_s1029" style="position:absolute;left:0;text-align:left;margin-left:334.45pt;margin-top:65pt;width:54.45pt;height:12.55pt;z-index:251660288" filled="f" strokecolor="red"/>
+        </w:pict>
+      </w:r>
+      <w:r>
+        <w:rPr>
+          <w:noProof/>
+          <w:lang w:eastAsia="es-CO"/>
+        </w:rPr>
+        <w:pict>
+          <v:rect id="_x0000_s1028" style="position:absolute;left:0;text-align:left;margin-left:215.45pt;margin-top:65pt;width:37.6pt;height:8.15pt;z-index:251659264" filled="f" strokecolor="red"/>
+        </w:pict>
+      </w:r>
+      <w:r>
+        <w:rPr>
+          <w:noProof/>
+          <w:lang w:eastAsia="es-CO"/>
+        </w:rPr>
+        <w:pict>
+          <v:rect id="_x0000_s1027" style="position:absolute;left:0;text-align:left;margin-left:173.5pt;margin-top:65pt;width:15.7pt;height:8.15pt;z-index:251658240" filled="f" strokecolor="red"/>
+        </w:pict>
+      </w:r>
+      <w:r>
+        <w:drawing>
+          <wp:inline distT="0" distB="0" distL="0" distR="0">
+            <wp:extent cx="5612130" cy="2040775"/>
+            <wp:effectExtent l="19050" t="0" r="7620" b="0"/>
+            <wp:docPr id="16" name="Imagen 1"/>
+            <wp:cNvGraphicFramePr>
+              <a:graphicFrameLocks xmlns:a="http://schemas.openxmlformats.org/drawingml/2006/main" noChangeAspect="1"/>
+            </wp:cNvGraphicFramePr>
+            <a:graphic xmlns:a="http://schemas.openxmlformats.org/drawingml/2006/main">
+              <a:graphicData uri="http://schemas.openxmlformats.org/drawingml/2006/picture">
+                <pic:pic xmlns:pic="http://schemas.openxmlformats.org/drawingml/2006/picture">
+                  <pic:nvPicPr>
+                    <pic:cNvPr id="0" name="Picture 1"/>
+                    <pic:cNvPicPr>
+                      <a:picLocks noChangeAspect="1" noChangeArrowheads="1"/>
+                    </pic:cNvPicPr>
+                  </pic:nvPicPr>
+                  <pic:blipFill>
+                    <a:blip r:embed="rId9" cstate="print"/>
+                    <a:srcRect/>
+                    <a:stretch>
+                      <a:fillRect/>
+                    </a:stretch>
+                  </pic:blipFill>
+                  <pic:spPr bwMode="auto">
+                    <a:xfrm>
+                      <a:off x="0" y="0"/>
+                      <a:ext cx="5612130" cy="2040775"/>
+                    </a:xfrm>
+                    <a:prstGeom prst="rect">
+                      <a:avLst/>
+                    </a:prstGeom>
+                    <a:noFill/>
+                    <a:ln w="9525">
+                      <a:noFill/>
+                      <a:miter lim="800000"/>
+                      <a:headEnd/>
+                      <a:tailEnd/>
+                    </a:ln>
+                  </pic:spPr>
+                </pic:pic>
+              </a:graphicData>
+            </a:graphic>
+          </wp:inline>
+        </w:drawing>
+      </w:r>
+    </w:p>
+    <w:p>
+      <w:pPr>
+        <w:pStyle w:val="Prrafodelista"/>
+      </w:pPr>
+    </w:p>
+    <w:p>
+      <w:pPr>
+        <w:pStyle w:val="Prrafodelista"/>
+        <w:numPr>
+          <w:ilvl w:val="0"/>
+          <w:numId w:val="1"/>
+        </w:numPr>
+        <w:rPr>
+          <w:b/>
+        </w:rPr>
+      </w:pPr>
+      <w:r>
+        <w:rPr>
+          <w:b/>
+        </w:rPr>
+        <w:t xml:space="preserve">Funcional – modulo tipo </w:t>
+      </w:r>
+      <w:proofErr w:type="spellStart"/>
+      <w:r>
+        <w:rPr>
+          <w:b/>
+        </w:rPr>
+        <w:t>amoblamie</w:t>
+      </w:r>
+      <w:r>
+        <w:rPr>
+          <w:b/>
+        </w:rPr>
+        <w:t>n</w:t>
+      </w:r>
+      <w:r>
+        <w:rPr>
+          <w:b/>
+        </w:rPr>
+        <w:t>to</w:t>
+      </w:r>
+      <w:proofErr w:type="spellEnd"/>
+    </w:p>
+    <w:p>
+      <w:pPr>
+        <w:pStyle w:val="Prrafodelista"/>
+      </w:pPr>
+      <w:r>
+        <w:t xml:space="preserve">Al momento de ingresar al modulo de </w:t>
+      </w:r>
+      <w:proofErr w:type="spellStart"/>
+      <w:r>
+        <w:t>amoblamiento</w:t>
+      </w:r>
+      <w:proofErr w:type="spellEnd"/>
+      <w:r>
+        <w:t xml:space="preserve"> y guardar un registro nuevo, muestra mensaje de error.</w:t>
+      </w:r>
+    </w:p>
+    <w:p>
+      <w:pPr>
+        <w:pStyle w:val="Prrafodelista"/>
+      </w:pPr>
+      <w:r>
+        <w:drawing>
+          <wp:inline distT="0" distB="0" distL="0" distR="0">
+            <wp:extent cx="5612130" cy="2743055"/>
+            <wp:effectExtent l="19050" t="0" r="7620" b="0"/>
+            <wp:docPr id="17" name="Imagen 4"/>
+            <wp:cNvGraphicFramePr>
+              <a:graphicFrameLocks xmlns:a="http://schemas.openxmlformats.org/drawingml/2006/main" noChangeAspect="1"/>
+            </wp:cNvGraphicFramePr>
+            <a:graphic xmlns:a="http://schemas.openxmlformats.org/drawingml/2006/main">
+              <a:graphicData uri="http://schemas.openxmlformats.org/drawingml/2006/picture">
+                <pic:pic xmlns:pic="http://schemas.openxmlformats.org/drawingml/2006/picture">
+                  <pic:nvPicPr>
+                    <pic:cNvPr id="0" name="Picture 4"/>
+                    <pic:cNvPicPr>
+                      <a:picLocks noChangeAspect="1" noChangeArrowheads="1"/>
+                    </pic:cNvPicPr>
+                  </pic:nvPicPr>
+                  <pic:blipFill>
+                    <a:blip r:embed="rId10" cstate="print"/>
+                    <a:srcRect/>
+                    <a:stretch>
+                      <a:fillRect/>
+                    </a:stretch>
+                  </pic:blipFill>
+                  <pic:spPr bwMode="auto">
+                    <a:xfrm>
+                      <a:off x="0" y="0"/>
+                      <a:ext cx="5612130" cy="2743055"/>
+                    </a:xfrm>
+                    <a:prstGeom prst="rect">
+                      <a:avLst/>
+                    </a:prstGeom>
+                    <a:noFill/>
+                    <a:ln w="9525">
+                      <a:noFill/>
+                      <a:miter lim="800000"/>
+                      <a:headEnd/>
+                      <a:tailEnd/>
+                    </a:ln>
+                  </pic:spPr>
+                </pic:pic>
+              </a:graphicData>
+            </a:graphic>
+          </wp:inline>
+        </w:drawing>
+      </w:r>
+    </w:p>
+    <w:p>
+      <w:pPr>
+        <w:pStyle w:val="Prrafodelista"/>
+      </w:pPr>
+    </w:p>
+    <w:p>
+      <w:pPr>
+        <w:pStyle w:val="Prrafodelista"/>
+      </w:pPr>
+    </w:p>
+    <w:p>
+      <w:pPr>
+        <w:pStyle w:val="Prrafodelista"/>
+      </w:pPr>
+    </w:p>
+    <w:p>
+      <w:pPr>
+        <w:pStyle w:val="Prrafodelista"/>
+      </w:pPr>
+    </w:p>
+    <w:p>
+      <w:pPr>
+        <w:pStyle w:val="Prrafodelista"/>
+      </w:pPr>
+    </w:p>
+    <w:p>
+      <w:pPr>
+        <w:pStyle w:val="Prrafodelista"/>
+      </w:pPr>
+    </w:p>
+    <w:p>
+      <w:pPr>
+        <w:pStyle w:val="Prrafodelista"/>
+      </w:pPr>
+    </w:p>
+    <w:p>
+      <w:pPr>
+        <w:rPr>
+          <w:b/>
+        </w:rPr>
+      </w:pPr>
+    </w:p>
+    <w:p>
+      <w:pPr>
+        <w:rPr>
+          <w:b/>
+        </w:rPr>
+      </w:pPr>
+      <w:r>
+        <w:rPr>
+          <w:b/>
+          <w:highlight w:val="green"/>
+        </w:rPr>
+        <w:lastRenderedPageBreak/>
+        <w:t>Inconsistencias solucionadas</w:t>
+      </w:r>
+    </w:p>
+    <w:p>
+      <w:pPr>
+        <w:pStyle w:val="Prrafodelista"/>
+        <w:numPr>
+          <w:ilvl w:val="0"/>
+          <w:numId w:val="2"/>
         </w:numPr>
         <w:rPr>
           <w:b/>
@@ -84,7 +671,7 @@
                     </pic:cNvPicPr>
                   </pic:nvPicPr>
                   <pic:blipFill>
-                    <a:blip r:embed="rId5" cstate="print"/>
+                    <a:blip r:embed="rId11" cstate="print"/>
                     <a:srcRect/>
                     <a:stretch>
                       <a:fillRect/>
@@ -123,182 +710,7 @@
         <w:pStyle w:val="Prrafodelista"/>
         <w:numPr>
           <w:ilvl w:val="0"/>
-          <w:numId w:val="1"/>
-        </w:numPr>
-        <w:rPr>
-          <w:b/>
-        </w:rPr>
-      </w:pPr>
-      <w:r>
-        <w:rPr>
-          <w:b/>
-        </w:rPr>
-        <w:t>Presentación – Mensaje</w:t>
-      </w:r>
-    </w:p>
-    <w:p>
-      <w:pPr>
-        <w:pStyle w:val="Prrafodelista"/>
-      </w:pPr>
-      <w:r>
-        <w:t>Al momento de ingresar muestra el mensaje con dos comas seguidas.</w:t>
-      </w:r>
-    </w:p>
-    <w:p>
-      <w:pPr>
-        <w:pStyle w:val="Prrafodelista"/>
-      </w:pPr>
-      <w:r>
-        <w:rPr>
-          <w:noProof/>
-          <w:lang w:eastAsia="es-CO"/>
-        </w:rPr>
-        <w:drawing>
-          <wp:inline distT="0" distB="0" distL="0" distR="0">
-            <wp:extent cx="4438650" cy="1790700"/>
-            <wp:effectExtent l="19050" t="0" r="0" b="0"/>
-            <wp:docPr id="4" name="Imagen 4"/>
-            <wp:cNvGraphicFramePr>
-              <a:graphicFrameLocks xmlns:a="http://schemas.openxmlformats.org/drawingml/2006/main" noChangeAspect="1"/>
-            </wp:cNvGraphicFramePr>
-            <a:graphic xmlns:a="http://schemas.openxmlformats.org/drawingml/2006/main">
-              <a:graphicData uri="http://schemas.openxmlformats.org/drawingml/2006/picture">
-                <pic:pic xmlns:pic="http://schemas.openxmlformats.org/drawingml/2006/picture">
-                  <pic:nvPicPr>
-                    <pic:cNvPr id="0" name="Picture 4"/>
-                    <pic:cNvPicPr>
-                      <a:picLocks noChangeAspect="1" noChangeArrowheads="1"/>
-                    </pic:cNvPicPr>
-                  </pic:nvPicPr>
-                  <pic:blipFill>
-                    <a:blip r:embed="rId6" cstate="print"/>
-                    <a:srcRect/>
-                    <a:stretch>
-                      <a:fillRect/>
-                    </a:stretch>
-                  </pic:blipFill>
-                  <pic:spPr bwMode="auto">
-                    <a:xfrm>
-                      <a:off x="0" y="0"/>
-                      <a:ext cx="4438650" cy="1790700"/>
-                    </a:xfrm>
-                    <a:prstGeom prst="rect">
-                      <a:avLst/>
-                    </a:prstGeom>
-                    <a:noFill/>
-                    <a:ln w="9525">
-                      <a:noFill/>
-                      <a:miter lim="800000"/>
-                      <a:headEnd/>
-                      <a:tailEnd/>
-                    </a:ln>
-                  </pic:spPr>
-                </pic:pic>
-              </a:graphicData>
-            </a:graphic>
-          </wp:inline>
-        </w:drawing>
-      </w:r>
-    </w:p>
-    <w:p>
-      <w:pPr>
-        <w:pStyle w:val="Prrafodelista"/>
-      </w:pPr>
-    </w:p>
-    <w:p>
-      <w:pPr>
-        <w:pStyle w:val="Prrafodelista"/>
-        <w:numPr>
-          <w:ilvl w:val="0"/>
-          <w:numId w:val="1"/>
-        </w:numPr>
-        <w:rPr>
-          <w:b/>
-        </w:rPr>
-      </w:pPr>
-      <w:r>
-        <w:rPr>
-          <w:b/>
-        </w:rPr>
-        <w:t>Presentación  - formulario</w:t>
-      </w:r>
-    </w:p>
-    <w:p>
-      <w:pPr>
-        <w:pStyle w:val="Prrafodelista"/>
-      </w:pPr>
-      <w:r>
-        <w:t>Al momento de ingresar al modulo de usuarios los títulos de los campos se encuentran muy pegados a los campos.</w:t>
-      </w:r>
-    </w:p>
-    <w:p>
-      <w:pPr>
-        <w:pStyle w:val="Prrafodelista"/>
-      </w:pPr>
-      <w:r>
-        <w:rPr>
-          <w:noProof/>
-          <w:lang w:eastAsia="es-CO"/>
-        </w:rPr>
-        <w:lastRenderedPageBreak/>
-        <w:drawing>
-          <wp:inline distT="0" distB="0" distL="0" distR="0">
-            <wp:extent cx="5612130" cy="2138769"/>
-            <wp:effectExtent l="19050" t="0" r="7620" b="0"/>
-            <wp:docPr id="7" name="Imagen 7"/>
-            <wp:cNvGraphicFramePr>
-              <a:graphicFrameLocks xmlns:a="http://schemas.openxmlformats.org/drawingml/2006/main" noChangeAspect="1"/>
-            </wp:cNvGraphicFramePr>
-            <a:graphic xmlns:a="http://schemas.openxmlformats.org/drawingml/2006/main">
-              <a:graphicData uri="http://schemas.openxmlformats.org/drawingml/2006/picture">
-                <pic:pic xmlns:pic="http://schemas.openxmlformats.org/drawingml/2006/picture">
-                  <pic:nvPicPr>
-                    <pic:cNvPr id="0" name="Picture 7"/>
-                    <pic:cNvPicPr>
-                      <a:picLocks noChangeAspect="1" noChangeArrowheads="1"/>
-                    </pic:cNvPicPr>
-                  </pic:nvPicPr>
-                  <pic:blipFill>
-                    <a:blip r:embed="rId7" cstate="print"/>
-                    <a:srcRect/>
-                    <a:stretch>
-                      <a:fillRect/>
-                    </a:stretch>
-                  </pic:blipFill>
-                  <pic:spPr bwMode="auto">
-                    <a:xfrm>
-                      <a:off x="0" y="0"/>
-                      <a:ext cx="5612130" cy="2138769"/>
-                    </a:xfrm>
-                    <a:prstGeom prst="rect">
-                      <a:avLst/>
-                    </a:prstGeom>
-                    <a:noFill/>
-                    <a:ln w="9525">
-                      <a:noFill/>
-                      <a:miter lim="800000"/>
-                      <a:headEnd/>
-                      <a:tailEnd/>
-                    </a:ln>
-                  </pic:spPr>
-                </pic:pic>
-              </a:graphicData>
-            </a:graphic>
-          </wp:inline>
-        </w:drawing>
-      </w:r>
-    </w:p>
-    <w:p>
-      <w:pPr>
-        <w:pStyle w:val="Prrafodelista"/>
-      </w:pPr>
-    </w:p>
-    <w:p>
-      <w:pPr>
-        <w:pStyle w:val="Prrafodelista"/>
-        <w:numPr>
-          <w:ilvl w:val="0"/>
-          <w:numId w:val="1"/>
+          <w:numId w:val="2"/>
         </w:numPr>
         <w:rPr>
           <w:b/>
@@ -346,7 +758,7 @@
                     </pic:cNvPicPr>
                   </pic:nvPicPr>
                   <pic:blipFill>
-                    <a:blip r:embed="rId8" cstate="print"/>
+                    <a:blip r:embed="rId12" cstate="print"/>
                     <a:srcRect/>
                     <a:stretch>
                       <a:fillRect/>
@@ -385,7 +797,7 @@
         <w:pStyle w:val="Prrafodelista"/>
         <w:numPr>
           <w:ilvl w:val="0"/>
-          <w:numId w:val="1"/>
+          <w:numId w:val="2"/>
         </w:numPr>
         <w:rPr>
           <w:b/>
@@ -447,7 +859,7 @@
                     <pic:cNvPicPr/>
                   </pic:nvPicPr>
                   <pic:blipFill>
-                    <a:blip r:embed="rId9" cstate="print"/>
+                    <a:blip r:embed="rId13" cstate="print"/>
                     <a:stretch>
                       <a:fillRect/>
                     </a:stretch>
@@ -476,9 +888,24 @@
     <w:p>
       <w:pPr>
         <w:pStyle w:val="Prrafodelista"/>
+      </w:pPr>
+    </w:p>
+    <w:p>
+      <w:pPr>
+        <w:pStyle w:val="Prrafodelista"/>
+      </w:pPr>
+    </w:p>
+    <w:p>
+      <w:pPr>
+        <w:pStyle w:val="Prrafodelista"/>
+      </w:pPr>
+    </w:p>
+    <w:p>
+      <w:pPr>
+        <w:pStyle w:val="Prrafodelista"/>
         <w:numPr>
           <w:ilvl w:val="0"/>
-          <w:numId w:val="1"/>
+          <w:numId w:val="2"/>
         </w:numPr>
         <w:rPr>
           <w:b/>
@@ -511,7 +938,6 @@
           <w:noProof/>
           <w:lang w:eastAsia="es-CO"/>
         </w:rPr>
-        <w:lastRenderedPageBreak/>
         <w:drawing>
           <wp:inline distT="0" distB="0" distL="0" distR="0">
             <wp:extent cx="5612130" cy="1837055"/>
@@ -528,7 +954,7 @@
                     <pic:cNvPicPr/>
                   </pic:nvPicPr>
                   <pic:blipFill>
-                    <a:blip r:embed="rId10" cstate="print"/>
+                    <a:blip r:embed="rId14" cstate="print"/>
                     <a:stretch>
                       <a:fillRect/>
                     </a:stretch>
@@ -557,121 +983,19 @@
     <w:p>
       <w:pPr>
         <w:pStyle w:val="Prrafodelista"/>
-        <w:numPr>
-          <w:ilvl w:val="0"/>
-          <w:numId w:val="1"/>
-        </w:numPr>
-        <w:rPr>
-          <w:b/>
-        </w:rPr>
-      </w:pPr>
-      <w:r>
-        <w:rPr>
-          <w:b/>
-        </w:rPr>
-        <w:t xml:space="preserve">Presentación – opciones de menú </w:t>
-      </w:r>
-    </w:p>
-    <w:p>
-      <w:pPr>
-        <w:pStyle w:val="Prrafodelista"/>
-      </w:pPr>
-      <w:r>
-        <w:t>Al momento de reducir el tamaño de la pantalla, las opciones del menú no se muestran.</w:t>
-      </w:r>
-    </w:p>
-    <w:p>
-      <w:pPr>
-        <w:pStyle w:val="Prrafodelista"/>
-      </w:pPr>
-      <w:r>
-        <w:rPr>
-          <w:noProof/>
-          <w:lang w:eastAsia="es-CO"/>
-        </w:rPr>
-        <w:drawing>
-          <wp:inline distT="0" distB="0" distL="0" distR="0">
-            <wp:extent cx="5612130" cy="3103245"/>
-            <wp:effectExtent l="19050" t="0" r="7620" b="0"/>
-            <wp:docPr id="5" name="4 Imagen" descr="51e5d809-2468-48c1-8fb2-507430a0a98a.jpg"/>
-            <wp:cNvGraphicFramePr>
-              <a:graphicFrameLocks xmlns:a="http://schemas.openxmlformats.org/drawingml/2006/main" noChangeAspect="1"/>
-            </wp:cNvGraphicFramePr>
-            <a:graphic xmlns:a="http://schemas.openxmlformats.org/drawingml/2006/main">
-              <a:graphicData uri="http://schemas.openxmlformats.org/drawingml/2006/picture">
-                <pic:pic xmlns:pic="http://schemas.openxmlformats.org/drawingml/2006/picture">
-                  <pic:nvPicPr>
-                    <pic:cNvPr id="0" name="51e5d809-2468-48c1-8fb2-507430a0a98a.jpg"/>
-                    <pic:cNvPicPr/>
-                  </pic:nvPicPr>
-                  <pic:blipFill>
-                    <a:blip r:embed="rId11" cstate="print"/>
-                    <a:stretch>
-                      <a:fillRect/>
-                    </a:stretch>
-                  </pic:blipFill>
-                  <pic:spPr>
-                    <a:xfrm>
-                      <a:off x="0" y="0"/>
-                      <a:ext cx="5612130" cy="3103245"/>
-                    </a:xfrm>
-                    <a:prstGeom prst="rect">
-                      <a:avLst/>
-                    </a:prstGeom>
-                  </pic:spPr>
-                </pic:pic>
-              </a:graphicData>
-            </a:graphic>
-          </wp:inline>
-        </w:drawing>
-      </w:r>
-    </w:p>
-    <w:p>
-      <w:pPr>
-        <w:pStyle w:val="Prrafodelista"/>
-      </w:pPr>
-      <w:r>
-        <w:rPr>
-          <w:noProof/>
-          <w:lang w:eastAsia="es-CO"/>
-        </w:rPr>
-        <w:lastRenderedPageBreak/>
-        <w:drawing>
-          <wp:inline distT="0" distB="0" distL="0" distR="0">
-            <wp:extent cx="5612130" cy="3821430"/>
-            <wp:effectExtent l="19050" t="0" r="7620" b="0"/>
-            <wp:docPr id="6" name="5 Imagen" descr="0aaf539f-4825-4255-a905-a097aa9fc4ec.jpg"/>
-            <wp:cNvGraphicFramePr>
-              <a:graphicFrameLocks xmlns:a="http://schemas.openxmlformats.org/drawingml/2006/main" noChangeAspect="1"/>
-            </wp:cNvGraphicFramePr>
-            <a:graphic xmlns:a="http://schemas.openxmlformats.org/drawingml/2006/main">
-              <a:graphicData uri="http://schemas.openxmlformats.org/drawingml/2006/picture">
-                <pic:pic xmlns:pic="http://schemas.openxmlformats.org/drawingml/2006/picture">
-                  <pic:nvPicPr>
-                    <pic:cNvPr id="0" name="0aaf539f-4825-4255-a905-a097aa9fc4ec.jpg"/>
-                    <pic:cNvPicPr/>
-                  </pic:nvPicPr>
-                  <pic:blipFill>
-                    <a:blip r:embed="rId12" cstate="print"/>
-                    <a:stretch>
-                      <a:fillRect/>
-                    </a:stretch>
-                  </pic:blipFill>
-                  <pic:spPr>
-                    <a:xfrm>
-                      <a:off x="0" y="0"/>
-                      <a:ext cx="5612130" cy="3821430"/>
-                    </a:xfrm>
-                    <a:prstGeom prst="rect">
-                      <a:avLst/>
-                    </a:prstGeom>
-                  </pic:spPr>
-                </pic:pic>
-              </a:graphicData>
-            </a:graphic>
-          </wp:inline>
-        </w:drawing>
-      </w:r>
+      </w:pPr>
+    </w:p>
+    <w:p>
+      <w:pPr>
+        <w:pStyle w:val="Prrafodelista"/>
+      </w:pPr>
+    </w:p>
+    <w:p/>
+    <w:p/>
+    <w:p>
+      <w:pPr>
+        <w:pStyle w:val="Prrafodelista"/>
+      </w:pPr>
     </w:p>
     <w:sectPr>
       <w:pgSz w:w="12240" w:h="15840"/>
@@ -774,8 +1098,100 @@
       </w:pPr>
     </w:lvl>
   </w:abstractNum>
+  <w:abstractNum w:abstractNumId="1">
+    <w:nsid w:val="3E546664"/>
+    <w:multiLevelType w:val="hybridMultilevel"/>
+    <w:tmpl w:val="979CD714"/>
+    <w:lvl w:ilvl="0" w:tplc="240A000F">
+      <w:start w:val="1"/>
+      <w:numFmt w:val="decimal"/>
+      <w:lvlText w:val="%1."/>
+      <w:lvlJc w:val="left"/>
+      <w:pPr>
+        <w:ind w:left="720" w:hanging="360"/>
+      </w:pPr>
+      <w:rPr>
+        <w:rFonts w:hint="default"/>
+      </w:rPr>
+    </w:lvl>
+    <w:lvl w:ilvl="1" w:tplc="240A0019" w:tentative="1">
+      <w:start w:val="1"/>
+      <w:numFmt w:val="lowerLetter"/>
+      <w:lvlText w:val="%2."/>
+      <w:lvlJc w:val="left"/>
+      <w:pPr>
+        <w:ind w:left="1440" w:hanging="360"/>
+      </w:pPr>
+    </w:lvl>
+    <w:lvl w:ilvl="2" w:tplc="240A001B" w:tentative="1">
+      <w:start w:val="1"/>
+      <w:numFmt w:val="lowerRoman"/>
+      <w:lvlText w:val="%3."/>
+      <w:lvlJc w:val="right"/>
+      <w:pPr>
+        <w:ind w:left="2160" w:hanging="180"/>
+      </w:pPr>
+    </w:lvl>
+    <w:lvl w:ilvl="3" w:tplc="240A000F" w:tentative="1">
+      <w:start w:val="1"/>
+      <w:numFmt w:val="decimal"/>
+      <w:lvlText w:val="%4."/>
+      <w:lvlJc w:val="left"/>
+      <w:pPr>
+        <w:ind w:left="2880" w:hanging="360"/>
+      </w:pPr>
+    </w:lvl>
+    <w:lvl w:ilvl="4" w:tplc="240A0019" w:tentative="1">
+      <w:start w:val="1"/>
+      <w:numFmt w:val="lowerLetter"/>
+      <w:lvlText w:val="%5."/>
+      <w:lvlJc w:val="left"/>
+      <w:pPr>
+        <w:ind w:left="3600" w:hanging="360"/>
+      </w:pPr>
+    </w:lvl>
+    <w:lvl w:ilvl="5" w:tplc="240A001B" w:tentative="1">
+      <w:start w:val="1"/>
+      <w:numFmt w:val="lowerRoman"/>
+      <w:lvlText w:val="%6."/>
+      <w:lvlJc w:val="right"/>
+      <w:pPr>
+        <w:ind w:left="4320" w:hanging="180"/>
+      </w:pPr>
+    </w:lvl>
+    <w:lvl w:ilvl="6" w:tplc="240A000F" w:tentative="1">
+      <w:start w:val="1"/>
+      <w:numFmt w:val="decimal"/>
+      <w:lvlText w:val="%7."/>
+      <w:lvlJc w:val="left"/>
+      <w:pPr>
+        <w:ind w:left="5040" w:hanging="360"/>
+      </w:pPr>
+    </w:lvl>
+    <w:lvl w:ilvl="7" w:tplc="240A0019" w:tentative="1">
+      <w:start w:val="1"/>
+      <w:numFmt w:val="lowerLetter"/>
+      <w:lvlText w:val="%8."/>
+      <w:lvlJc w:val="left"/>
+      <w:pPr>
+        <w:ind w:left="5760" w:hanging="360"/>
+      </w:pPr>
+    </w:lvl>
+    <w:lvl w:ilvl="8" w:tplc="240A001B" w:tentative="1">
+      <w:start w:val="1"/>
+      <w:numFmt w:val="lowerRoman"/>
+      <w:lvlText w:val="%9."/>
+      <w:lvlJc w:val="right"/>
+      <w:pPr>
+        <w:ind w:left="6480" w:hanging="180"/>
+      </w:pPr>
+    </w:lvl>
+  </w:abstractNum>
   <w:num w:numId="1">
     <w:abstractNumId w:val="0"/>
+  </w:num>
+  <w:num w:numId="2">
+    <w:abstractNumId w:val="1"/>
   </w:num>
 </w:numbering>
 </file>

</xml_diff>